<commit_message>
Pushing to the limit
Turuturuuuu
</commit_message>
<xml_diff>
--- a/Administrative/Week11/Tut_Meeting_Agenda_May10.docx
+++ b/Administrative/Week11/Tut_Meeting_Agenda_May10.docx
@@ -421,7 +421,12 @@
               <w:pStyle w:val="Heading4"/>
             </w:pPr>
             <w:r>
-              <w:t>Prop Organization</w:t>
+              <w:t>Pro</w:t>
+            </w:r>
+            <w:bookmarkStart w:id="3" w:name="_GoBack"/>
+            <w:bookmarkEnd w:id="3"/>
+            <w:r>
+              <w:t>p Organization</w:t>
             </w:r>
           </w:p>
         </w:tc>
@@ -469,8 +474,8 @@
             <w:pPr>
               <w:pStyle w:val="Heading3"/>
             </w:pPr>
-            <w:bookmarkStart w:id="3" w:name="MinuteDiscussion"/>
-            <w:bookmarkEnd w:id="3"/>
+            <w:bookmarkStart w:id="4" w:name="MinuteDiscussion"/>
+            <w:bookmarkEnd w:id="4"/>
             <w:r>
               <w:t>INFO</w:t>
             </w:r>
@@ -509,8 +514,8 @@
             <w:pPr>
               <w:pStyle w:val="Heading3"/>
             </w:pPr>
-            <w:bookmarkStart w:id="4" w:name="MinuteConclusion"/>
-            <w:bookmarkEnd w:id="4"/>
+            <w:bookmarkStart w:id="5" w:name="MinuteConclusion"/>
+            <w:bookmarkEnd w:id="5"/>
             <w:r>
               <w:t>Comments</w:t>
             </w:r>
@@ -586,8 +591,8 @@
       </w:tr>
     </w:tbl>
     <w:p>
-      <w:bookmarkStart w:id="5" w:name="MinuteActionItems"/>
-      <w:bookmarkEnd w:id="5"/>
+      <w:bookmarkStart w:id="6" w:name="MinuteActionItems"/>
+      <w:bookmarkEnd w:id="6"/>
     </w:p>
     <w:tbl>
       <w:tblPr>
@@ -671,7 +676,7 @@
               <w:t>:</w:t>
             </w:r>
             <w:r>
-              <w:t>15</w:t>
+              <w:t>10</w:t>
             </w:r>
           </w:p>
         </w:tc>
@@ -787,7 +792,11 @@
             <w:shd w:val="clear" w:color="auto" w:fill="auto"/>
             <w:vAlign w:val="center"/>
           </w:tcPr>
-          <w:p/>
+          <w:p>
+            <w:r>
+              <w:t>We are still using local servers to work on the website in order to have separate instances of the database.</w:t>
+            </w:r>
+          </w:p>
         </w:tc>
       </w:tr>
       <w:tr>
@@ -801,7 +810,11 @@
             <w:shd w:val="clear" w:color="auto" w:fill="auto"/>
             <w:vAlign w:val="center"/>
           </w:tcPr>
-          <w:p/>
+          <w:p>
+            <w:r>
+              <w:t xml:space="preserve">We have a few questions about images: first, using them on the website, second, storing them in the database and retrieving. </w:t>
+            </w:r>
+          </w:p>
         </w:tc>
       </w:tr>
       <w:tr>
@@ -865,7 +878,10 @@
               <w:t>:</w:t>
             </w:r>
             <w:r>
-              <w:t>15</w:t>
+              <w:t>1</w:t>
+            </w:r>
+            <w:r>
+              <w:t>0</w:t>
             </w:r>
           </w:p>
         </w:tc>
@@ -1009,10 +1025,7 @@
             <w:shd w:val="clear" w:color="auto" w:fill="auto"/>
             <w:vAlign w:val="center"/>
           </w:tcPr>
-          <w:p>
-            <w:bookmarkStart w:id="6" w:name="_GoBack"/>
-            <w:bookmarkEnd w:id="6"/>
-          </w:p>
+          <w:p/>
         </w:tc>
       </w:tr>
       <w:tr>
@@ -2042,6 +2055,7 @@
     <w:rsid w:val="002F6855"/>
     <w:rsid w:val="0042209A"/>
     <w:rsid w:val="004D08A0"/>
+    <w:rsid w:val="005677BF"/>
     <w:rsid w:val="005B4CA9"/>
     <w:rsid w:val="005E4CA6"/>
     <w:rsid w:val="00845AB7"/>

</xml_diff>

<commit_message>
Some work on tent reservation
+ updated agenda for may 10
</commit_message>
<xml_diff>
--- a/Administrative/Week11/Tut_Meeting_Agenda_May10.docx
+++ b/Administrative/Week11/Tut_Meeting_Agenda_May10.docx
@@ -421,12 +421,7 @@
               <w:pStyle w:val="Heading4"/>
             </w:pPr>
             <w:r>
-              <w:t>Pro</w:t>
-            </w:r>
-            <w:bookmarkStart w:id="3" w:name="_GoBack"/>
-            <w:bookmarkEnd w:id="3"/>
-            <w:r>
-              <w:t>p Organization</w:t>
+              <w:t>Prop Organization</w:t>
             </w:r>
           </w:p>
         </w:tc>
@@ -474,8 +469,8 @@
             <w:pPr>
               <w:pStyle w:val="Heading3"/>
             </w:pPr>
-            <w:bookmarkStart w:id="4" w:name="MinuteDiscussion"/>
-            <w:bookmarkEnd w:id="4"/>
+            <w:bookmarkStart w:id="3" w:name="MinuteDiscussion"/>
+            <w:bookmarkEnd w:id="3"/>
             <w:r>
               <w:t>INFO</w:t>
             </w:r>
@@ -514,8 +509,8 @@
             <w:pPr>
               <w:pStyle w:val="Heading3"/>
             </w:pPr>
-            <w:bookmarkStart w:id="5" w:name="MinuteConclusion"/>
-            <w:bookmarkEnd w:id="5"/>
+            <w:bookmarkStart w:id="4" w:name="MinuteConclusion"/>
+            <w:bookmarkEnd w:id="4"/>
             <w:r>
               <w:t>Comments</w:t>
             </w:r>
@@ -569,6 +564,8 @@
             <w:r>
               <w:t>Another question is about the ES2 classes</w:t>
             </w:r>
+            <w:bookmarkStart w:id="5" w:name="_GoBack"/>
+            <w:bookmarkEnd w:id="5"/>
           </w:p>
         </w:tc>
       </w:tr>
@@ -825,13 +822,84 @@
           <w:tcPr>
             <w:tcW w:w="10070" w:type="dxa"/>
             <w:gridSpan w:val="2"/>
+            <w:shd w:val="clear" w:color="auto" w:fill="auto"/>
+            <w:vAlign w:val="center"/>
+          </w:tcPr>
+          <w:p>
+            <w:r>
+              <w:t xml:space="preserve">Slow loading pages, can we maybe use that spinning gif while loading? </w:t>
+            </w:r>
+          </w:p>
+        </w:tc>
+      </w:tr>
+      <w:tr>
+        <w:trPr>
+          <w:trHeight w:val="288"/>
+        </w:trPr>
+        <w:tc>
+          <w:tcPr>
+            <w:tcW w:w="10070" w:type="dxa"/>
+            <w:gridSpan w:val="2"/>
+            <w:shd w:val="clear" w:color="auto" w:fill="auto"/>
+            <w:vAlign w:val="center"/>
+          </w:tcPr>
+          <w:p>
+            <w:r>
+              <w:t xml:space="preserve">PHP core mail() vs </w:t>
+            </w:r>
+            <w:proofErr w:type="spellStart"/>
+            <w:r>
+              <w:t>PHPMailer</w:t>
+            </w:r>
+            <w:proofErr w:type="spellEnd"/>
+            <w:r>
+              <w:t xml:space="preserve"> and how to configure both</w:t>
+            </w:r>
+          </w:p>
+        </w:tc>
+      </w:tr>
+      <w:tr>
+        <w:trPr>
+          <w:trHeight w:val="288"/>
+        </w:trPr>
+        <w:tc>
+          <w:tcPr>
+            <w:tcW w:w="10070" w:type="dxa"/>
+            <w:gridSpan w:val="2"/>
+            <w:shd w:val="clear" w:color="auto" w:fill="auto"/>
+            <w:vAlign w:val="center"/>
+          </w:tcPr>
+          <w:p>
+            <w:r>
+              <w:t>New website directory organization</w:t>
+            </w:r>
+          </w:p>
+        </w:tc>
+      </w:tr>
+      <w:tr>
+        <w:trPr>
+          <w:trHeight w:val="288"/>
+        </w:trPr>
+        <w:tc>
+          <w:tcPr>
+            <w:tcW w:w="10070" w:type="dxa"/>
+            <w:gridSpan w:val="2"/>
             <w:tcBorders>
               <w:bottom w:val="single" w:sz="12" w:space="0" w:color="BFBFBF" w:themeColor="background1" w:themeShade="BF"/>
             </w:tcBorders>
             <w:shd w:val="clear" w:color="auto" w:fill="auto"/>
             <w:vAlign w:val="center"/>
           </w:tcPr>
-          <w:p/>
+          <w:p>
+            <w:proofErr w:type="gramStart"/>
+            <w:r>
+              <w:t>Implementing social networks?</w:t>
+            </w:r>
+            <w:proofErr w:type="gramEnd"/>
+            <w:r>
+              <w:t xml:space="preserve"> </w:t>
+            </w:r>
+          </w:p>
         </w:tc>
       </w:tr>
     </w:tbl>
@@ -2061,6 +2129,7 @@
     <w:rsid w:val="00845AB7"/>
     <w:rsid w:val="00C0254B"/>
     <w:rsid w:val="00CF5DD7"/>
+    <w:rsid w:val="00DD1146"/>
     <w:rsid w:val="00E746E8"/>
     <w:rsid w:val="00EC0662"/>
     <w:rsid w:val="00F032B6"/>

</xml_diff>